<commit_message>
a commit of final state of project 1
</commit_message>
<xml_diff>
--- a/Project 1 Root Noelia/Project 1 Rubric.docx
+++ b/Project 1 Root Noelia/Project 1 Rubric.docx
@@ -1,6 +1,6 @@
 
 <file path=word/document.xml><?xml version="1.0" encoding="utf-8"?>
-<w:document xmlns:wpc="http://schemas.microsoft.com/office/word/2010/wordprocessingCanvas" xmlns:cx="http://schemas.microsoft.com/office/drawing/2014/chartex" xmlns:cx1="http://schemas.microsoft.com/office/drawing/2015/9/8/chartex" xmlns:cx2="http://schemas.microsoft.com/office/drawing/2015/10/21/chartex" xmlns:cx3="http://schemas.microsoft.com/office/drawing/2016/5/9/chartex" xmlns:cx4="http://schemas.microsoft.com/office/drawing/2016/5/10/chartex" xmlns:cx5="http://schemas.microsoft.com/office/drawing/2016/5/11/chartex" xmlns:cx6="http://schemas.microsoft.com/office/drawing/2016/5/12/chartex" xmlns:cx7="http://schemas.microsoft.com/office/drawing/2016/5/13/chartex" xmlns:cx8="http://schemas.microsoft.com/office/drawing/2016/5/14/chartex" xmlns:mc="http://schemas.openxmlformats.org/markup-compatibility/2006" xmlns:aink="http://schemas.microsoft.com/office/drawing/2016/ink" xmlns:am3d="http://schemas.microsoft.com/office/drawing/2017/model3d" xmlns:o="urn:schemas-microsoft-com:office:office" xmlns:r="http://schemas.openxmlformats.org/officeDocument/2006/relationships" xmlns:m="http://schemas.openxmlformats.org/officeDocument/2006/math" xmlns:v="urn:schemas-microsoft-com:vml" xmlns:wp14="http://schemas.microsoft.com/office/word/2010/wordprocessingDrawing" xmlns:wp="http://schemas.openxmlformats.org/drawingml/2006/wordprocessingDrawing" xmlns:w10="urn:schemas-microsoft-com:office:word" xmlns:w="http://schemas.openxmlformats.org/wordprocessingml/2006/main" xmlns:w14="http://schemas.microsoft.com/office/word/2010/wordml" xmlns:w15="http://schemas.microsoft.com/office/word/2012/wordml" xmlns:w16cex="http://schemas.microsoft.com/office/word/2018/wordml/cex" xmlns:w16cid="http://schemas.microsoft.com/office/word/2016/wordml/cid" xmlns:w16="http://schemas.microsoft.com/office/word/2018/wordml" xmlns:w16se="http://schemas.microsoft.com/office/word/2015/wordml/symex" xmlns:wpg="http://schemas.microsoft.com/office/word/2010/wordprocessingGroup" xmlns:wpi="http://schemas.microsoft.com/office/word/2010/wordprocessingInk" xmlns:wne="http://schemas.microsoft.com/office/word/2006/wordml" xmlns:wps="http://schemas.microsoft.com/office/word/2010/wordprocessingShape" mc:Ignorable="w14 w15 w16se w16cid w16 w16cex wp14">
+<w:document xmlns:wpc="http://schemas.microsoft.com/office/word/2010/wordprocessingCanvas" xmlns:cx="http://schemas.microsoft.com/office/drawing/2014/chartex" xmlns:cx1="http://schemas.microsoft.com/office/drawing/2015/9/8/chartex" xmlns:cx2="http://schemas.microsoft.com/office/drawing/2015/10/21/chartex" xmlns:cx3="http://schemas.microsoft.com/office/drawing/2016/5/9/chartex" xmlns:cx4="http://schemas.microsoft.com/office/drawing/2016/5/10/chartex" xmlns:cx5="http://schemas.microsoft.com/office/drawing/2016/5/11/chartex" xmlns:cx6="http://schemas.microsoft.com/office/drawing/2016/5/12/chartex" xmlns:cx7="http://schemas.microsoft.com/office/drawing/2016/5/13/chartex" xmlns:cx8="http://schemas.microsoft.com/office/drawing/2016/5/14/chartex" xmlns:mc="http://schemas.openxmlformats.org/markup-compatibility/2006" xmlns:aink="http://schemas.microsoft.com/office/drawing/2016/ink" xmlns:am3d="http://schemas.microsoft.com/office/drawing/2017/model3d" xmlns:o="urn:schemas-microsoft-com:office:office" xmlns:oel="http://schemas.microsoft.com/office/2019/extlst" xmlns:r="http://schemas.openxmlformats.org/officeDocument/2006/relationships" xmlns:m="http://schemas.openxmlformats.org/officeDocument/2006/math" xmlns:v="urn:schemas-microsoft-com:vml" xmlns:wp14="http://schemas.microsoft.com/office/word/2010/wordprocessingDrawing" xmlns:wp="http://schemas.openxmlformats.org/drawingml/2006/wordprocessingDrawing" xmlns:w10="urn:schemas-microsoft-com:office:word" xmlns:w="http://schemas.openxmlformats.org/wordprocessingml/2006/main" xmlns:w14="http://schemas.microsoft.com/office/word/2010/wordml" xmlns:w15="http://schemas.microsoft.com/office/word/2012/wordml" xmlns:w16cex="http://schemas.microsoft.com/office/word/2018/wordml/cex" xmlns:w16cid="http://schemas.microsoft.com/office/word/2016/wordml/cid" xmlns:w16="http://schemas.microsoft.com/office/word/2018/wordml" xmlns:w16sdtdh="http://schemas.microsoft.com/office/word/2020/wordml/sdtdatahash" xmlns:w16se="http://schemas.microsoft.com/office/word/2015/wordml/symex" xmlns:wpg="http://schemas.microsoft.com/office/word/2010/wordprocessingGroup" xmlns:wpi="http://schemas.microsoft.com/office/word/2010/wordprocessingInk" xmlns:wne="http://schemas.microsoft.com/office/word/2006/wordml" xmlns:wps="http://schemas.microsoft.com/office/word/2010/wordprocessingShape" mc:Ignorable="w14 w15 w16se w16cid w16 w16cex w16sdtdh wp14">
   <w:body>
     <w:p>
       <w:pPr>
@@ -141,6 +141,9 @@
             <w:pPr>
               <w:jc w:val="center"/>
             </w:pPr>
+            <w:r>
+              <w:t>1</w:t>
+            </w:r>
           </w:p>
         </w:tc>
       </w:tr>
@@ -176,6 +179,9 @@
             <w:pPr>
               <w:jc w:val="center"/>
             </w:pPr>
+            <w:r>
+              <w:t>1</w:t>
+            </w:r>
           </w:p>
         </w:tc>
       </w:tr>
@@ -252,6 +258,9 @@
             <w:pPr>
               <w:jc w:val="center"/>
             </w:pPr>
+            <w:r>
+              <w:t>2</w:t>
+            </w:r>
           </w:p>
         </w:tc>
       </w:tr>
@@ -294,6 +303,9 @@
             <w:pPr>
               <w:jc w:val="center"/>
             </w:pPr>
+            <w:r>
+              <w:t>2</w:t>
+            </w:r>
           </w:p>
         </w:tc>
       </w:tr>
@@ -336,6 +348,9 @@
             <w:pPr>
               <w:jc w:val="center"/>
             </w:pPr>
+            <w:r>
+              <w:t>2</w:t>
+            </w:r>
           </w:p>
         </w:tc>
       </w:tr>
@@ -378,6 +393,9 @@
             <w:pPr>
               <w:jc w:val="center"/>
             </w:pPr>
+            <w:r>
+              <w:t>2</w:t>
+            </w:r>
           </w:p>
         </w:tc>
       </w:tr>
@@ -420,6 +438,9 @@
             <w:pPr>
               <w:jc w:val="center"/>
             </w:pPr>
+            <w:r>
+              <w:t>2</w:t>
+            </w:r>
           </w:p>
         </w:tc>
       </w:tr>
@@ -462,6 +483,9 @@
             <w:pPr>
               <w:jc w:val="center"/>
             </w:pPr>
+            <w:r>
+              <w:t>2</w:t>
+            </w:r>
           </w:p>
         </w:tc>
       </w:tr>
@@ -504,6 +528,9 @@
             <w:pPr>
               <w:jc w:val="center"/>
             </w:pPr>
+            <w:r>
+              <w:t>2</w:t>
+            </w:r>
           </w:p>
         </w:tc>
       </w:tr>
@@ -546,6 +573,9 @@
             <w:pPr>
               <w:jc w:val="center"/>
             </w:pPr>
+            <w:r>
+              <w:t>2</w:t>
+            </w:r>
           </w:p>
         </w:tc>
       </w:tr>
@@ -588,6 +618,9 @@
             <w:pPr>
               <w:jc w:val="center"/>
             </w:pPr>
+            <w:r>
+              <w:t>2</w:t>
+            </w:r>
           </w:p>
         </w:tc>
       </w:tr>
@@ -630,6 +663,9 @@
             <w:pPr>
               <w:jc w:val="center"/>
             </w:pPr>
+            <w:r>
+              <w:t>2</w:t>
+            </w:r>
           </w:p>
         </w:tc>
       </w:tr>
@@ -647,15 +683,7 @@
               </w:numPr>
             </w:pPr>
             <w:r>
-              <w:t xml:space="preserve">JS function </w:t>
-            </w:r>
-            <w:proofErr w:type="spellStart"/>
-            <w:r>
-              <w:t>showLocation</w:t>
-            </w:r>
-            <w:proofErr w:type="spellEnd"/>
-            <w:r>
-              <w:t xml:space="preserve"> is defined appropriately to zoom to place</w:t>
+              <w:t>JS function showLocation is defined appropriately to zoom to place</w:t>
             </w:r>
           </w:p>
         </w:tc>
@@ -680,6 +708,9 @@
             <w:pPr>
               <w:jc w:val="center"/>
             </w:pPr>
+            <w:r>
+              <w:t>2</w:t>
+            </w:r>
           </w:p>
         </w:tc>
       </w:tr>
@@ -747,6 +778,9 @@
               <w:keepNext/>
               <w:jc w:val="center"/>
             </w:pPr>
+            <w:r>
+              <w:t>3</w:t>
+            </w:r>
           </w:p>
         </w:tc>
       </w:tr>
@@ -792,6 +826,9 @@
               <w:keepNext/>
               <w:jc w:val="center"/>
             </w:pPr>
+            <w:r>
+              <w:t>3</w:t>
+            </w:r>
           </w:p>
         </w:tc>
       </w:tr>
@@ -836,6 +873,26 @@
           <w:p>
             <w:r>
               <w:t>Did the student accomplish the project goals?</w:t>
+            </w:r>
+          </w:p>
+          <w:p>
+            <w:r>
+              <w:t>Yes. I fulfilled every element of this rubric as well as the description on LearningSuite.</w:t>
+            </w:r>
+          </w:p>
+          <w:p/>
+          <w:p/>
+        </w:tc>
+      </w:tr>
+      <w:tr>
+        <w:tc>
+          <w:tcPr>
+            <w:tcW w:w="10790" w:type="dxa"/>
+            <w:gridSpan w:val="3"/>
+          </w:tcPr>
+          <w:p>
+            <w:r>
+              <w:t>How does this project compare with peers?</w:t>
             </w:r>
           </w:p>
           <w:p/>
@@ -846,17 +903,50 @@
       <w:tr>
         <w:tc>
           <w:tcPr>
-            <w:tcW w:w="10790" w:type="dxa"/>
-            <w:gridSpan w:val="3"/>
-          </w:tcPr>
-          <w:p>
-            <w:r>
-              <w:t>How does this project compare with peers?</w:t>
+            <w:tcW w:w="8884" w:type="dxa"/>
+          </w:tcPr>
+          <w:p>
+            <w:r>
+              <w:t>Other excellent extras?  (Explain.)</w:t>
+            </w:r>
+          </w:p>
+          <w:p>
+            <w:r>
+              <w:t>I did breadcrumbs for every page, incorporated some styling so my pages looked presentable (switching between center and left aligned depending on the type of page), and used a custom image and positioning for the google maps markers.</w:t>
             </w:r>
           </w:p>
           <w:p/>
           <w:p/>
-          <w:p/>
+        </w:tc>
+        <w:tc>
+          <w:tcPr>
+            <w:tcW w:w="919" w:type="dxa"/>
+          </w:tcPr>
+          <w:p>
+            <w:pPr>
+              <w:keepNext/>
+              <w:jc w:val="center"/>
+            </w:pPr>
+            <w:r>
+              <w:t>0-</w:t>
+            </w:r>
+            <w:r>
+              <w:t>3</w:t>
+            </w:r>
+          </w:p>
+        </w:tc>
+        <w:tc>
+          <w:tcPr>
+            <w:tcW w:w="987" w:type="dxa"/>
+          </w:tcPr>
+          <w:p>
+            <w:pPr>
+              <w:jc w:val="center"/>
+            </w:pPr>
+            <w:r>
+              <w:t>2(if not full points above)</w:t>
+            </w:r>
+          </w:p>
         </w:tc>
       </w:tr>
       <w:tr>
@@ -866,52 +956,14 @@
           </w:tcPr>
           <w:p>
             <w:r>
-              <w:t>Other excellent extras?  (Explain.)</w:t>
-            </w:r>
-          </w:p>
-          <w:p/>
-          <w:p/>
-          <w:p/>
-        </w:tc>
-        <w:tc>
-          <w:tcPr>
-            <w:tcW w:w="919" w:type="dxa"/>
-          </w:tcPr>
-          <w:p>
-            <w:pPr>
-              <w:keepNext/>
-              <w:jc w:val="center"/>
-            </w:pPr>
-            <w:r>
-              <w:t>0-</w:t>
-            </w:r>
-            <w:r>
-              <w:t>3</w:t>
-            </w:r>
-          </w:p>
-        </w:tc>
-        <w:tc>
-          <w:tcPr>
-            <w:tcW w:w="987" w:type="dxa"/>
-          </w:tcPr>
-          <w:p>
-            <w:pPr>
-              <w:jc w:val="center"/>
-            </w:pPr>
-          </w:p>
-        </w:tc>
-      </w:tr>
-      <w:tr>
-        <w:tc>
-          <w:tcPr>
-            <w:tcW w:w="8884" w:type="dxa"/>
-          </w:tcPr>
-          <w:p>
-            <w:r>
               <w:t>Other problematic aspects?  (Explain.)</w:t>
             </w:r>
           </w:p>
-          <w:p/>
+          <w:p>
+            <w:r>
+              <w:t>I tried to separate out into functions as best as I could, but I am sure I missed a few things that could have broken out into more functions so that there was not redundancy.</w:t>
+            </w:r>
+          </w:p>
           <w:p/>
           <w:p/>
         </w:tc>
@@ -994,6 +1046,9 @@
             <w:pPr>
               <w:jc w:val="center"/>
             </w:pPr>
+            <w:r>
+              <w:t>30</w:t>
+            </w:r>
           </w:p>
         </w:tc>
       </w:tr>
@@ -1029,7 +1084,7 @@
 </file>
 
 <file path=word/endnotes.xml><?xml version="1.0" encoding="utf-8"?>
-<w:endnotes xmlns:wpc="http://schemas.microsoft.com/office/word/2010/wordprocessingCanvas" xmlns:cx="http://schemas.microsoft.com/office/drawing/2014/chartex" xmlns:cx1="http://schemas.microsoft.com/office/drawing/2015/9/8/chartex" xmlns:cx2="http://schemas.microsoft.com/office/drawing/2015/10/21/chartex" xmlns:cx3="http://schemas.microsoft.com/office/drawing/2016/5/9/chartex" xmlns:cx4="http://schemas.microsoft.com/office/drawing/2016/5/10/chartex" xmlns:cx5="http://schemas.microsoft.com/office/drawing/2016/5/11/chartex" xmlns:cx6="http://schemas.microsoft.com/office/drawing/2016/5/12/chartex" xmlns:cx7="http://schemas.microsoft.com/office/drawing/2016/5/13/chartex" xmlns:cx8="http://schemas.microsoft.com/office/drawing/2016/5/14/chartex" xmlns:mc="http://schemas.openxmlformats.org/markup-compatibility/2006" xmlns:aink="http://schemas.microsoft.com/office/drawing/2016/ink" xmlns:am3d="http://schemas.microsoft.com/office/drawing/2017/model3d" xmlns:o="urn:schemas-microsoft-com:office:office" xmlns:r="http://schemas.openxmlformats.org/officeDocument/2006/relationships" xmlns:m="http://schemas.openxmlformats.org/officeDocument/2006/math" xmlns:v="urn:schemas-microsoft-com:vml" xmlns:wp14="http://schemas.microsoft.com/office/word/2010/wordprocessingDrawing" xmlns:wp="http://schemas.openxmlformats.org/drawingml/2006/wordprocessingDrawing" xmlns:w10="urn:schemas-microsoft-com:office:word" xmlns:w="http://schemas.openxmlformats.org/wordprocessingml/2006/main" xmlns:w14="http://schemas.microsoft.com/office/word/2010/wordml" xmlns:w15="http://schemas.microsoft.com/office/word/2012/wordml" xmlns:w16cex="http://schemas.microsoft.com/office/word/2018/wordml/cex" xmlns:w16cid="http://schemas.microsoft.com/office/word/2016/wordml/cid" xmlns:w16="http://schemas.microsoft.com/office/word/2018/wordml" xmlns:w16se="http://schemas.microsoft.com/office/word/2015/wordml/symex" xmlns:wpg="http://schemas.microsoft.com/office/word/2010/wordprocessingGroup" xmlns:wpi="http://schemas.microsoft.com/office/word/2010/wordprocessingInk" xmlns:wne="http://schemas.microsoft.com/office/word/2006/wordml" xmlns:wps="http://schemas.microsoft.com/office/word/2010/wordprocessingShape" mc:Ignorable="w14 w15 w16se w16cid w16 w16cex wp14">
+<w:endnotes xmlns:wpc="http://schemas.microsoft.com/office/word/2010/wordprocessingCanvas" xmlns:cx="http://schemas.microsoft.com/office/drawing/2014/chartex" xmlns:cx1="http://schemas.microsoft.com/office/drawing/2015/9/8/chartex" xmlns:cx2="http://schemas.microsoft.com/office/drawing/2015/10/21/chartex" xmlns:cx3="http://schemas.microsoft.com/office/drawing/2016/5/9/chartex" xmlns:cx4="http://schemas.microsoft.com/office/drawing/2016/5/10/chartex" xmlns:cx5="http://schemas.microsoft.com/office/drawing/2016/5/11/chartex" xmlns:cx6="http://schemas.microsoft.com/office/drawing/2016/5/12/chartex" xmlns:cx7="http://schemas.microsoft.com/office/drawing/2016/5/13/chartex" xmlns:cx8="http://schemas.microsoft.com/office/drawing/2016/5/14/chartex" xmlns:mc="http://schemas.openxmlformats.org/markup-compatibility/2006" xmlns:aink="http://schemas.microsoft.com/office/drawing/2016/ink" xmlns:am3d="http://schemas.microsoft.com/office/drawing/2017/model3d" xmlns:o="urn:schemas-microsoft-com:office:office" xmlns:oel="http://schemas.microsoft.com/office/2019/extlst" xmlns:r="http://schemas.openxmlformats.org/officeDocument/2006/relationships" xmlns:m="http://schemas.openxmlformats.org/officeDocument/2006/math" xmlns:v="urn:schemas-microsoft-com:vml" xmlns:wp14="http://schemas.microsoft.com/office/word/2010/wordprocessingDrawing" xmlns:wp="http://schemas.openxmlformats.org/drawingml/2006/wordprocessingDrawing" xmlns:w10="urn:schemas-microsoft-com:office:word" xmlns:w="http://schemas.openxmlformats.org/wordprocessingml/2006/main" xmlns:w14="http://schemas.microsoft.com/office/word/2010/wordml" xmlns:w15="http://schemas.microsoft.com/office/word/2012/wordml" xmlns:w16cex="http://schemas.microsoft.com/office/word/2018/wordml/cex" xmlns:w16cid="http://schemas.microsoft.com/office/word/2016/wordml/cid" xmlns:w16="http://schemas.microsoft.com/office/word/2018/wordml" xmlns:w16sdtdh="http://schemas.microsoft.com/office/word/2020/wordml/sdtdatahash" xmlns:w16se="http://schemas.microsoft.com/office/word/2015/wordml/symex" xmlns:wpg="http://schemas.microsoft.com/office/word/2010/wordprocessingGroup" xmlns:wpi="http://schemas.microsoft.com/office/word/2010/wordprocessingInk" xmlns:wne="http://schemas.microsoft.com/office/word/2006/wordml" xmlns:wps="http://schemas.microsoft.com/office/word/2010/wordprocessingShape" mc:Ignorable="w14 w15 w16se w16cid w16 w16cex w16sdtdh wp14">
   <w:endnote w:type="separator" w:id="-1">
     <w:p>
       <w:pPr>
@@ -1054,7 +1109,7 @@
 </file>
 
 <file path=word/footnotes.xml><?xml version="1.0" encoding="utf-8"?>
-<w:footnotes xmlns:wpc="http://schemas.microsoft.com/office/word/2010/wordprocessingCanvas" xmlns:cx="http://schemas.microsoft.com/office/drawing/2014/chartex" xmlns:cx1="http://schemas.microsoft.com/office/drawing/2015/9/8/chartex" xmlns:cx2="http://schemas.microsoft.com/office/drawing/2015/10/21/chartex" xmlns:cx3="http://schemas.microsoft.com/office/drawing/2016/5/9/chartex" xmlns:cx4="http://schemas.microsoft.com/office/drawing/2016/5/10/chartex" xmlns:cx5="http://schemas.microsoft.com/office/drawing/2016/5/11/chartex" xmlns:cx6="http://schemas.microsoft.com/office/drawing/2016/5/12/chartex" xmlns:cx7="http://schemas.microsoft.com/office/drawing/2016/5/13/chartex" xmlns:cx8="http://schemas.microsoft.com/office/drawing/2016/5/14/chartex" xmlns:mc="http://schemas.openxmlformats.org/markup-compatibility/2006" xmlns:aink="http://schemas.microsoft.com/office/drawing/2016/ink" xmlns:am3d="http://schemas.microsoft.com/office/drawing/2017/model3d" xmlns:o="urn:schemas-microsoft-com:office:office" xmlns:r="http://schemas.openxmlformats.org/officeDocument/2006/relationships" xmlns:m="http://schemas.openxmlformats.org/officeDocument/2006/math" xmlns:v="urn:schemas-microsoft-com:vml" xmlns:wp14="http://schemas.microsoft.com/office/word/2010/wordprocessingDrawing" xmlns:wp="http://schemas.openxmlformats.org/drawingml/2006/wordprocessingDrawing" xmlns:w10="urn:schemas-microsoft-com:office:word" xmlns:w="http://schemas.openxmlformats.org/wordprocessingml/2006/main" xmlns:w14="http://schemas.microsoft.com/office/word/2010/wordml" xmlns:w15="http://schemas.microsoft.com/office/word/2012/wordml" xmlns:w16cex="http://schemas.microsoft.com/office/word/2018/wordml/cex" xmlns:w16cid="http://schemas.microsoft.com/office/word/2016/wordml/cid" xmlns:w16="http://schemas.microsoft.com/office/word/2018/wordml" xmlns:w16se="http://schemas.microsoft.com/office/word/2015/wordml/symex" xmlns:wpg="http://schemas.microsoft.com/office/word/2010/wordprocessingGroup" xmlns:wpi="http://schemas.microsoft.com/office/word/2010/wordprocessingInk" xmlns:wne="http://schemas.microsoft.com/office/word/2006/wordml" xmlns:wps="http://schemas.microsoft.com/office/word/2010/wordprocessingShape" mc:Ignorable="w14 w15 w16se w16cid w16 w16cex wp14">
+<w:footnotes xmlns:wpc="http://schemas.microsoft.com/office/word/2010/wordprocessingCanvas" xmlns:cx="http://schemas.microsoft.com/office/drawing/2014/chartex" xmlns:cx1="http://schemas.microsoft.com/office/drawing/2015/9/8/chartex" xmlns:cx2="http://schemas.microsoft.com/office/drawing/2015/10/21/chartex" xmlns:cx3="http://schemas.microsoft.com/office/drawing/2016/5/9/chartex" xmlns:cx4="http://schemas.microsoft.com/office/drawing/2016/5/10/chartex" xmlns:cx5="http://schemas.microsoft.com/office/drawing/2016/5/11/chartex" xmlns:cx6="http://schemas.microsoft.com/office/drawing/2016/5/12/chartex" xmlns:cx7="http://schemas.microsoft.com/office/drawing/2016/5/13/chartex" xmlns:cx8="http://schemas.microsoft.com/office/drawing/2016/5/14/chartex" xmlns:mc="http://schemas.openxmlformats.org/markup-compatibility/2006" xmlns:aink="http://schemas.microsoft.com/office/drawing/2016/ink" xmlns:am3d="http://schemas.microsoft.com/office/drawing/2017/model3d" xmlns:o="urn:schemas-microsoft-com:office:office" xmlns:oel="http://schemas.microsoft.com/office/2019/extlst" xmlns:r="http://schemas.openxmlformats.org/officeDocument/2006/relationships" xmlns:m="http://schemas.openxmlformats.org/officeDocument/2006/math" xmlns:v="urn:schemas-microsoft-com:vml" xmlns:wp14="http://schemas.microsoft.com/office/word/2010/wordprocessingDrawing" xmlns:wp="http://schemas.openxmlformats.org/drawingml/2006/wordprocessingDrawing" xmlns:w10="urn:schemas-microsoft-com:office:word" xmlns:w="http://schemas.openxmlformats.org/wordprocessingml/2006/main" xmlns:w14="http://schemas.microsoft.com/office/word/2010/wordml" xmlns:w15="http://schemas.microsoft.com/office/word/2012/wordml" xmlns:w16cex="http://schemas.microsoft.com/office/word/2018/wordml/cex" xmlns:w16cid="http://schemas.microsoft.com/office/word/2016/wordml/cid" xmlns:w16="http://schemas.microsoft.com/office/word/2018/wordml" xmlns:w16sdtdh="http://schemas.microsoft.com/office/word/2020/wordml/sdtdatahash" xmlns:w16se="http://schemas.microsoft.com/office/word/2015/wordml/symex" xmlns:wpg="http://schemas.microsoft.com/office/word/2010/wordprocessingGroup" xmlns:wpi="http://schemas.microsoft.com/office/word/2010/wordprocessingInk" xmlns:wne="http://schemas.microsoft.com/office/word/2006/wordml" xmlns:wps="http://schemas.microsoft.com/office/word/2010/wordprocessingShape" mc:Ignorable="w14 w15 w16se w16cid w16 w16cex w16sdtdh wp14">
   <w:footnote w:type="separator" w:id="-1">
     <w:p>
       <w:pPr>
@@ -1079,7 +1134,7 @@
 </file>
 
 <file path=word/header1.xml><?xml version="1.0" encoding="utf-8"?>
-<w:hdr xmlns:wpc="http://schemas.microsoft.com/office/word/2010/wordprocessingCanvas" xmlns:cx="http://schemas.microsoft.com/office/drawing/2014/chartex" xmlns:cx1="http://schemas.microsoft.com/office/drawing/2015/9/8/chartex" xmlns:cx2="http://schemas.microsoft.com/office/drawing/2015/10/21/chartex" xmlns:cx3="http://schemas.microsoft.com/office/drawing/2016/5/9/chartex" xmlns:cx4="http://schemas.microsoft.com/office/drawing/2016/5/10/chartex" xmlns:cx5="http://schemas.microsoft.com/office/drawing/2016/5/11/chartex" xmlns:cx6="http://schemas.microsoft.com/office/drawing/2016/5/12/chartex" xmlns:cx7="http://schemas.microsoft.com/office/drawing/2016/5/13/chartex" xmlns:cx8="http://schemas.microsoft.com/office/drawing/2016/5/14/chartex" xmlns:mc="http://schemas.openxmlformats.org/markup-compatibility/2006" xmlns:aink="http://schemas.microsoft.com/office/drawing/2016/ink" xmlns:am3d="http://schemas.microsoft.com/office/drawing/2017/model3d" xmlns:o="urn:schemas-microsoft-com:office:office" xmlns:r="http://schemas.openxmlformats.org/officeDocument/2006/relationships" xmlns:m="http://schemas.openxmlformats.org/officeDocument/2006/math" xmlns:v="urn:schemas-microsoft-com:vml" xmlns:wp14="http://schemas.microsoft.com/office/word/2010/wordprocessingDrawing" xmlns:wp="http://schemas.openxmlformats.org/drawingml/2006/wordprocessingDrawing" xmlns:w10="urn:schemas-microsoft-com:office:word" xmlns:w="http://schemas.openxmlformats.org/wordprocessingml/2006/main" xmlns:w14="http://schemas.microsoft.com/office/word/2010/wordml" xmlns:w15="http://schemas.microsoft.com/office/word/2012/wordml" xmlns:w16cex="http://schemas.microsoft.com/office/word/2018/wordml/cex" xmlns:w16cid="http://schemas.microsoft.com/office/word/2016/wordml/cid" xmlns:w16="http://schemas.microsoft.com/office/word/2018/wordml" xmlns:w16se="http://schemas.microsoft.com/office/word/2015/wordml/symex" xmlns:wpg="http://schemas.microsoft.com/office/word/2010/wordprocessingGroup" xmlns:wpi="http://schemas.microsoft.com/office/word/2010/wordprocessingInk" xmlns:wne="http://schemas.microsoft.com/office/word/2006/wordml" xmlns:wps="http://schemas.microsoft.com/office/word/2010/wordprocessingShape" mc:Ignorable="w14 w15 w16se w16cid w16 w16cex wp14">
+<w:hdr xmlns:wpc="http://schemas.microsoft.com/office/word/2010/wordprocessingCanvas" xmlns:cx="http://schemas.microsoft.com/office/drawing/2014/chartex" xmlns:cx1="http://schemas.microsoft.com/office/drawing/2015/9/8/chartex" xmlns:cx2="http://schemas.microsoft.com/office/drawing/2015/10/21/chartex" xmlns:cx3="http://schemas.microsoft.com/office/drawing/2016/5/9/chartex" xmlns:cx4="http://schemas.microsoft.com/office/drawing/2016/5/10/chartex" xmlns:cx5="http://schemas.microsoft.com/office/drawing/2016/5/11/chartex" xmlns:cx6="http://schemas.microsoft.com/office/drawing/2016/5/12/chartex" xmlns:cx7="http://schemas.microsoft.com/office/drawing/2016/5/13/chartex" xmlns:cx8="http://schemas.microsoft.com/office/drawing/2016/5/14/chartex" xmlns:mc="http://schemas.openxmlformats.org/markup-compatibility/2006" xmlns:aink="http://schemas.microsoft.com/office/drawing/2016/ink" xmlns:am3d="http://schemas.microsoft.com/office/drawing/2017/model3d" xmlns:o="urn:schemas-microsoft-com:office:office" xmlns:oel="http://schemas.microsoft.com/office/2019/extlst" xmlns:r="http://schemas.openxmlformats.org/officeDocument/2006/relationships" xmlns:m="http://schemas.openxmlformats.org/officeDocument/2006/math" xmlns:v="urn:schemas-microsoft-com:vml" xmlns:wp14="http://schemas.microsoft.com/office/word/2010/wordprocessingDrawing" xmlns:wp="http://schemas.openxmlformats.org/drawingml/2006/wordprocessingDrawing" xmlns:w10="urn:schemas-microsoft-com:office:word" xmlns:w="http://schemas.openxmlformats.org/wordprocessingml/2006/main" xmlns:w14="http://schemas.microsoft.com/office/word/2010/wordml" xmlns:w15="http://schemas.microsoft.com/office/word/2012/wordml" xmlns:w16cex="http://schemas.microsoft.com/office/word/2018/wordml/cex" xmlns:w16cid="http://schemas.microsoft.com/office/word/2016/wordml/cid" xmlns:w16="http://schemas.microsoft.com/office/word/2018/wordml" xmlns:w16sdtdh="http://schemas.microsoft.com/office/word/2020/wordml/sdtdatahash" xmlns:w16se="http://schemas.microsoft.com/office/word/2015/wordml/symex" xmlns:wpg="http://schemas.microsoft.com/office/word/2010/wordprocessingGroup" xmlns:wpi="http://schemas.microsoft.com/office/word/2010/wordprocessingInk" xmlns:wne="http://schemas.microsoft.com/office/word/2006/wordml" xmlns:wps="http://schemas.microsoft.com/office/word/2010/wordprocessingShape" mc:Ignorable="w14 w15 w16se w16cid w16 w16cex w16sdtdh wp14">
   <w:p>
     <w:pPr>
       <w:pStyle w:val="Header"/>
@@ -1094,14 +1149,20 @@
     </w:r>
     <w:r>
       <w:tab/>
-      <w:t>Name: ___________________________________</w:t>
+      <w:t>Name: _____</w:t>
+    </w:r>
+    <w:r>
+      <w:t>Noelia Root</w:t>
+    </w:r>
+    <w:r>
+      <w:t>______________________________</w:t>
     </w:r>
   </w:p>
 </w:hdr>
 </file>
 
 <file path=word/numbering.xml><?xml version="1.0" encoding="utf-8"?>
-<w:numbering xmlns:wpc="http://schemas.microsoft.com/office/word/2010/wordprocessingCanvas" xmlns:cx="http://schemas.microsoft.com/office/drawing/2014/chartex" xmlns:cx1="http://schemas.microsoft.com/office/drawing/2015/9/8/chartex" xmlns:cx2="http://schemas.microsoft.com/office/drawing/2015/10/21/chartex" xmlns:cx3="http://schemas.microsoft.com/office/drawing/2016/5/9/chartex" xmlns:cx4="http://schemas.microsoft.com/office/drawing/2016/5/10/chartex" xmlns:cx5="http://schemas.microsoft.com/office/drawing/2016/5/11/chartex" xmlns:cx6="http://schemas.microsoft.com/office/drawing/2016/5/12/chartex" xmlns:cx7="http://schemas.microsoft.com/office/drawing/2016/5/13/chartex" xmlns:cx8="http://schemas.microsoft.com/office/drawing/2016/5/14/chartex" xmlns:mc="http://schemas.openxmlformats.org/markup-compatibility/2006" xmlns:aink="http://schemas.microsoft.com/office/drawing/2016/ink" xmlns:am3d="http://schemas.microsoft.com/office/drawing/2017/model3d" xmlns:o="urn:schemas-microsoft-com:office:office" xmlns:r="http://schemas.openxmlformats.org/officeDocument/2006/relationships" xmlns:m="http://schemas.openxmlformats.org/officeDocument/2006/math" xmlns:v="urn:schemas-microsoft-com:vml" xmlns:wp14="http://schemas.microsoft.com/office/word/2010/wordprocessingDrawing" xmlns:wp="http://schemas.openxmlformats.org/drawingml/2006/wordprocessingDrawing" xmlns:w10="urn:schemas-microsoft-com:office:word" xmlns:w="http://schemas.openxmlformats.org/wordprocessingml/2006/main" xmlns:w14="http://schemas.microsoft.com/office/word/2010/wordml" xmlns:w15="http://schemas.microsoft.com/office/word/2012/wordml" xmlns:w16cex="http://schemas.microsoft.com/office/word/2018/wordml/cex" xmlns:w16cid="http://schemas.microsoft.com/office/word/2016/wordml/cid" xmlns:w16="http://schemas.microsoft.com/office/word/2018/wordml" xmlns:w16se="http://schemas.microsoft.com/office/word/2015/wordml/symex" xmlns:wpg="http://schemas.microsoft.com/office/word/2010/wordprocessingGroup" xmlns:wpi="http://schemas.microsoft.com/office/word/2010/wordprocessingInk" xmlns:wne="http://schemas.microsoft.com/office/word/2006/wordml" xmlns:wps="http://schemas.microsoft.com/office/word/2010/wordprocessingShape" mc:Ignorable="w14 w15 w16se w16cid w16 w16cex wp14">
+<w:numbering xmlns:wpc="http://schemas.microsoft.com/office/word/2010/wordprocessingCanvas" xmlns:cx="http://schemas.microsoft.com/office/drawing/2014/chartex" xmlns:cx1="http://schemas.microsoft.com/office/drawing/2015/9/8/chartex" xmlns:cx2="http://schemas.microsoft.com/office/drawing/2015/10/21/chartex" xmlns:cx3="http://schemas.microsoft.com/office/drawing/2016/5/9/chartex" xmlns:cx4="http://schemas.microsoft.com/office/drawing/2016/5/10/chartex" xmlns:cx5="http://schemas.microsoft.com/office/drawing/2016/5/11/chartex" xmlns:cx6="http://schemas.microsoft.com/office/drawing/2016/5/12/chartex" xmlns:cx7="http://schemas.microsoft.com/office/drawing/2016/5/13/chartex" xmlns:cx8="http://schemas.microsoft.com/office/drawing/2016/5/14/chartex" xmlns:mc="http://schemas.openxmlformats.org/markup-compatibility/2006" xmlns:aink="http://schemas.microsoft.com/office/drawing/2016/ink" xmlns:am3d="http://schemas.microsoft.com/office/drawing/2017/model3d" xmlns:o="urn:schemas-microsoft-com:office:office" xmlns:oel="http://schemas.microsoft.com/office/2019/extlst" xmlns:r="http://schemas.openxmlformats.org/officeDocument/2006/relationships" xmlns:m="http://schemas.openxmlformats.org/officeDocument/2006/math" xmlns:v="urn:schemas-microsoft-com:vml" xmlns:wp14="http://schemas.microsoft.com/office/word/2010/wordprocessingDrawing" xmlns:wp="http://schemas.openxmlformats.org/drawingml/2006/wordprocessingDrawing" xmlns:w10="urn:schemas-microsoft-com:office:word" xmlns:w="http://schemas.openxmlformats.org/wordprocessingml/2006/main" xmlns:w14="http://schemas.microsoft.com/office/word/2010/wordml" xmlns:w15="http://schemas.microsoft.com/office/word/2012/wordml" xmlns:w16cex="http://schemas.microsoft.com/office/word/2018/wordml/cex" xmlns:w16cid="http://schemas.microsoft.com/office/word/2016/wordml/cid" xmlns:w16="http://schemas.microsoft.com/office/word/2018/wordml" xmlns:w16sdtdh="http://schemas.microsoft.com/office/word/2020/wordml/sdtdatahash" xmlns:w16se="http://schemas.microsoft.com/office/word/2015/wordml/symex" xmlns:wpg="http://schemas.microsoft.com/office/word/2010/wordprocessingGroup" xmlns:wpi="http://schemas.microsoft.com/office/word/2010/wordprocessingInk" xmlns:wne="http://schemas.microsoft.com/office/word/2006/wordml" xmlns:wps="http://schemas.microsoft.com/office/word/2010/wordprocessingShape" mc:Ignorable="w14 w15 w16se w16cid w16 w16cex w16sdtdh wp14">
   <w:abstractNum w:abstractNumId="0" w15:restartNumberingAfterBreak="0">
     <w:nsid w:val="06133051"/>
     <w:multiLevelType w:val="hybridMultilevel"/>
@@ -1645,29 +1706,29 @@
       </w:pPr>
     </w:lvl>
   </w:abstractNum>
-  <w:num w:numId="1">
+  <w:num w:numId="1" w16cid:durableId="101612588">
     <w:abstractNumId w:val="2"/>
   </w:num>
-  <w:num w:numId="2">
+  <w:num w:numId="2" w16cid:durableId="1976791792">
     <w:abstractNumId w:val="1"/>
   </w:num>
-  <w:num w:numId="3">
+  <w:num w:numId="3" w16cid:durableId="2097825174">
     <w:abstractNumId w:val="5"/>
   </w:num>
-  <w:num w:numId="4">
+  <w:num w:numId="4" w16cid:durableId="1386444039">
     <w:abstractNumId w:val="3"/>
   </w:num>
-  <w:num w:numId="5">
+  <w:num w:numId="5" w16cid:durableId="1328093951">
     <w:abstractNumId w:val="4"/>
   </w:num>
-  <w:num w:numId="6">
+  <w:num w:numId="6" w16cid:durableId="772281030">
     <w:abstractNumId w:val="0"/>
   </w:num>
 </w:numbering>
 </file>
 
 <file path=word/styles.xml><?xml version="1.0" encoding="utf-8"?>
-<w:styles xmlns:mc="http://schemas.openxmlformats.org/markup-compatibility/2006" xmlns:r="http://schemas.openxmlformats.org/officeDocument/2006/relationships" xmlns:w="http://schemas.openxmlformats.org/wordprocessingml/2006/main" xmlns:w14="http://schemas.microsoft.com/office/word/2010/wordml" xmlns:w15="http://schemas.microsoft.com/office/word/2012/wordml" xmlns:w16cex="http://schemas.microsoft.com/office/word/2018/wordml/cex" xmlns:w16cid="http://schemas.microsoft.com/office/word/2016/wordml/cid" xmlns:w16="http://schemas.microsoft.com/office/word/2018/wordml" xmlns:w16se="http://schemas.microsoft.com/office/word/2015/wordml/symex" mc:Ignorable="w14 w15 w16se w16cid w16 w16cex">
+<w:styles xmlns:mc="http://schemas.openxmlformats.org/markup-compatibility/2006" xmlns:r="http://schemas.openxmlformats.org/officeDocument/2006/relationships" xmlns:w="http://schemas.openxmlformats.org/wordprocessingml/2006/main" xmlns:w14="http://schemas.microsoft.com/office/word/2010/wordml" xmlns:w15="http://schemas.microsoft.com/office/word/2012/wordml" xmlns:w16cex="http://schemas.microsoft.com/office/word/2018/wordml/cex" xmlns:w16cid="http://schemas.microsoft.com/office/word/2016/wordml/cid" xmlns:w16="http://schemas.microsoft.com/office/word/2018/wordml" xmlns:w16sdtdh="http://schemas.microsoft.com/office/word/2020/wordml/sdtdatahash" xmlns:w16se="http://schemas.microsoft.com/office/word/2015/wordml/symex" mc:Ignorable="w14 w15 w16se w16cid w16 w16cex w16sdtdh">
   <w:docDefaults>
     <w:rPrDefault>
       <w:rPr>
@@ -1789,6 +1850,7 @@
     <w:lsdException w:name="HTML Sample" w:semiHidden="1" w:unhideWhenUsed="1"/>
     <w:lsdException w:name="HTML Typewriter" w:semiHidden="1" w:unhideWhenUsed="1"/>
     <w:lsdException w:name="HTML Variable" w:semiHidden="1" w:unhideWhenUsed="1"/>
+    <w:lsdException w:name="Normal Table" w:semiHidden="1" w:unhideWhenUsed="1"/>
     <w:lsdException w:name="annotation subject" w:semiHidden="1" w:unhideWhenUsed="1"/>
     <w:lsdException w:name="No List" w:semiHidden="1" w:unhideWhenUsed="1"/>
     <w:lsdException w:name="Outline List 1" w:semiHidden="1" w:unhideWhenUsed="1"/>
@@ -1835,8 +1897,10 @@
     <w:lsdException w:name="Table Subtle 2" w:semiHidden="1" w:unhideWhenUsed="1"/>
     <w:lsdException w:name="Table Web 1" w:semiHidden="1" w:unhideWhenUsed="1"/>
     <w:lsdException w:name="Table Web 2" w:semiHidden="1" w:unhideWhenUsed="1"/>
+    <w:lsdException w:name="Table Web 3" w:semiHidden="1" w:unhideWhenUsed="1"/>
     <w:lsdException w:name="Balloon Text" w:semiHidden="1" w:unhideWhenUsed="1"/>
     <w:lsdException w:name="Table Grid" w:uiPriority="59"/>
+    <w:lsdException w:name="Table Theme" w:semiHidden="1" w:unhideWhenUsed="1"/>
     <w:lsdException w:name="Placeholder Text" w:semiHidden="1"/>
     <w:lsdException w:name="No Spacing" w:uiPriority="1" w:qFormat="1"/>
     <w:lsdException w:name="Light Shading" w:uiPriority="60"/>

</xml_diff>